<commit_message>
Manual do usuário modificado
Modificação para melhor entendimento do manual
</commit_message>
<xml_diff>
--- a/MANUAL DO USUÁRIO.docx
+++ b/MANUAL DO USUÁRIO.docx
@@ -398,17 +398,429 @@
       </w:pPr>
       <w:r>
         <w:rPr>
+          <w:sz w:val="24"/>
+          <w:szCs w:val="24"/>
+        </w:rPr>
+        <w:t xml:space="preserve">Após a inserção do número de linhas e de colunas, o usuário deverá inserir </w:t>
+      </w:r>
+      <w:r>
+        <w:rPr>
+          <w:sz w:val="24"/>
+          <w:szCs w:val="24"/>
+        </w:rPr>
+        <w:tab/>
+      </w:r>
+      <w:r>
+        <w:rPr>
+          <w:sz w:val="24"/>
+          <w:szCs w:val="24"/>
+        </w:rPr>
+        <w:t xml:space="preserve">os elementos da matriz da seguinte maneira: </w:t>
+      </w:r>
+    </w:p>
+    <w:p>
+      <w:pPr>
+        <w:rPr>
+          <w:sz w:val="24"/>
+          <w:szCs w:val="24"/>
+        </w:rPr>
+      </w:pPr>
+      <w:r>
+        <w:rPr>
+          <w:sz w:val="24"/>
+          <w:szCs w:val="24"/>
+        </w:rPr>
+        <w:t>Inserir o primeiro elemento</w:t>
+      </w:r>
+      <w:r>
+        <w:rPr>
+          <w:sz w:val="24"/>
+          <w:szCs w:val="24"/>
+        </w:rPr>
+        <w:t xml:space="preserve"> da primeira linha e primeira coluna, em seguida, o elemento da primeira linha e segunda coluna e assim por diante até que a matriz esteja completa.</w:t>
+      </w:r>
+    </w:p>
+    <w:p>
+      <w:pPr>
+        <w:rPr>
           <w:b/>
           <w:sz w:val="24"/>
           <w:szCs w:val="24"/>
         </w:rPr>
-        <w:t>1.1</w:t>
-      </w:r>
-      <w:r>
-        <w:rPr>
-          <w:sz w:val="24"/>
-          <w:szCs w:val="24"/>
-        </w:rPr>
+      </w:pPr>
+      <w:r>
+        <w:rPr>
+          <w:b/>
+          <w:sz w:val="24"/>
+          <w:szCs w:val="24"/>
+        </w:rPr>
+        <w:t xml:space="preserve">Notas: </w:t>
+      </w:r>
+    </w:p>
+    <w:p>
+      <w:pPr>
+        <w:rPr>
+          <w:sz w:val="24"/>
+          <w:szCs w:val="24"/>
+        </w:rPr>
+      </w:pPr>
+      <w:r>
+        <w:rPr>
+          <w:sz w:val="24"/>
+          <w:szCs w:val="24"/>
+        </w:rPr>
+        <w:tab/>
+        <w:t>- O usuário digitará os elementos linha por linha e deve apertar "ENTER" após a inserção de cada um deles</w:t>
+      </w:r>
+    </w:p>
+    <w:p>
+      <w:pPr>
+        <w:rPr>
+          <w:sz w:val="24"/>
+          <w:szCs w:val="24"/>
+        </w:rPr>
+      </w:pPr>
+      <w:r>
+        <w:rPr>
+          <w:sz w:val="24"/>
+          <w:szCs w:val="24"/>
+        </w:rPr>
+        <w:tab/>
+        <w:t>- Quando uma determinada linha já estiver sido preenchida, os elementos que o usuário irá inserir em seguida serão automaticamente o da linha seguinte.</w:t>
+      </w:r>
+    </w:p>
+    <w:p>
+      <w:pPr>
+        <w:rPr>
+          <w:b/>
+          <w:sz w:val="24"/>
+          <w:szCs w:val="24"/>
+        </w:rPr>
+      </w:pPr>
+      <w:r>
+        <w:rPr>
+          <w:b/>
+          <w:sz w:val="24"/>
+          <w:szCs w:val="24"/>
+        </w:rPr>
+        <w:t>2- EXEMPLO DE EXECUÇÃO DO PROGRAMA</w:t>
+      </w:r>
+    </w:p>
+    <w:p>
+      <w:pPr>
+        <w:rPr>
+          <w:sz w:val="24"/>
+          <w:szCs w:val="24"/>
+        </w:rPr>
+      </w:pPr>
+      <w:r>
+        <w:rPr>
+          <w:sz w:val="24"/>
+          <w:szCs w:val="24"/>
+        </w:rPr>
+        <w:t xml:space="preserve"> Avaliando o exemplo de protótipo que temos neste doc</w:t>
+      </w:r>
+      <w:r>
+        <w:rPr>
+          <w:sz w:val="24"/>
+          <w:szCs w:val="24"/>
+        </w:rPr>
+        <w:t>umento, a matriz inserida estaria disposta da</w:t>
+      </w:r>
+      <w:r>
+        <w:rPr>
+          <w:sz w:val="24"/>
+          <w:szCs w:val="24"/>
+        </w:rPr>
+        <w:t xml:space="preserve"> seguinte</w:t>
+      </w:r>
+      <w:r>
+        <w:rPr>
+          <w:sz w:val="24"/>
+          <w:szCs w:val="24"/>
+        </w:rPr>
+        <w:t xml:space="preserve"> maneira</w:t>
+      </w:r>
+      <w:r>
+        <w:rPr>
+          <w:sz w:val="24"/>
+          <w:szCs w:val="24"/>
+        </w:rPr>
+        <w:t>:</w:t>
+      </w:r>
+    </w:p>
+    <w:p>
+      <w:pPr>
+        <w:rPr>
+          <w:sz w:val="24"/>
+          <w:szCs w:val="24"/>
+        </w:rPr>
+      </w:pPr>
+      <w:r>
+        <w:rPr>
+          <w:sz w:val="24"/>
+          <w:szCs w:val="24"/>
+        </w:rPr>
+        <w:tab/>
+        <w:t>1</w:t>
+      </w:r>
+      <w:r>
+        <w:rPr>
+          <w:sz w:val="24"/>
+          <w:szCs w:val="24"/>
+        </w:rPr>
+        <w:tab/>
+        <w:t>2</w:t>
+      </w:r>
+      <w:r>
+        <w:rPr>
+          <w:sz w:val="24"/>
+          <w:szCs w:val="24"/>
+        </w:rPr>
+        <w:tab/>
+      </w:r>
+      <w:r>
+        <w:rPr>
+          <w:sz w:val="24"/>
+          <w:szCs w:val="24"/>
+        </w:rPr>
+        <w:tab/>
+      </w:r>
+      <w:r>
+        <w:rPr>
+          <w:sz w:val="24"/>
+          <w:szCs w:val="24"/>
+        </w:rPr>
+        <w:tab/>
+      </w:r>
+    </w:p>
+    <w:p>
+      <w:pPr>
+        <w:rPr>
+          <w:sz w:val="24"/>
+          <w:szCs w:val="24"/>
+        </w:rPr>
+      </w:pPr>
+      <w:r>
+        <w:rPr>
+          <w:sz w:val="24"/>
+          <w:szCs w:val="24"/>
+        </w:rPr>
+        <w:tab/>
+        <w:t>3</w:t>
+      </w:r>
+      <w:r>
+        <w:rPr>
+          <w:sz w:val="24"/>
+          <w:szCs w:val="24"/>
+        </w:rPr>
+        <w:tab/>
+        <w:t>4</w:t>
+      </w:r>
+    </w:p>
+    <w:p>
+      <w:pPr>
+        <w:rPr>
+          <w:sz w:val="24"/>
+          <w:szCs w:val="24"/>
+        </w:rPr>
+      </w:pPr>
+      <w:r>
+        <w:rPr>
+          <w:sz w:val="24"/>
+          <w:szCs w:val="24"/>
+        </w:rPr>
+        <w:t>Onde o elemento 1, inserido na segunda linha do programa, corresponde ao elemento que está na primeira linha e primeira coluna da matriz. O elemento 2, inserido na terceira linha do programa, corresponde ao elemento que está na primeira linha e se</w:t>
+      </w:r>
+      <w:r>
+        <w:rPr>
+          <w:sz w:val="24"/>
+          <w:szCs w:val="24"/>
+        </w:rPr>
+        <w:t>gunda coluna da matriz e assim por diante.</w:t>
+      </w:r>
+    </w:p>
+    <w:p>
+      <w:pPr>
+        <w:rPr>
+          <w:sz w:val="24"/>
+          <w:szCs w:val="24"/>
+        </w:rPr>
+      </w:pPr>
+      <w:r>
+        <w:rPr>
+          <w:sz w:val="24"/>
+          <w:szCs w:val="24"/>
+        </w:rPr>
+        <w:t>A matriz transposta àquela que o usuário inseriu é exibida na última linha do programa e, no caso do exemplo acima, ela tem a seguinte disposição:</w:t>
+      </w:r>
+    </w:p>
+    <w:p>
+      <w:pPr>
+        <w:rPr>
+          <w:sz w:val="24"/>
+          <w:szCs w:val="24"/>
+        </w:rPr>
+      </w:pPr>
+      <w:r>
+        <w:rPr>
+          <w:sz w:val="24"/>
+          <w:szCs w:val="24"/>
+        </w:rPr>
+        <w:tab/>
+      </w:r>
+    </w:p>
+    <w:p>
+      <w:pPr>
+        <w:rPr>
+          <w:sz w:val="24"/>
+          <w:szCs w:val="24"/>
+        </w:rPr>
+      </w:pPr>
+      <w:r>
+        <w:rPr>
+          <w:sz w:val="24"/>
+          <w:szCs w:val="24"/>
+        </w:rPr>
+        <w:lastRenderedPageBreak/>
+        <w:tab/>
+        <w:t>1</w:t>
+      </w:r>
+      <w:r>
+        <w:rPr>
+          <w:sz w:val="24"/>
+          <w:szCs w:val="24"/>
+        </w:rPr>
+        <w:tab/>
+        <w:t>3</w:t>
+      </w:r>
+    </w:p>
+    <w:p>
+      <w:pPr>
+        <w:rPr>
+          <w:sz w:val="24"/>
+          <w:szCs w:val="24"/>
+        </w:rPr>
+      </w:pPr>
+      <w:r>
+        <w:rPr>
+          <w:sz w:val="24"/>
+          <w:szCs w:val="24"/>
+        </w:rPr>
+        <w:tab/>
+        <w:t>2</w:t>
+      </w:r>
+      <w:r>
+        <w:rPr>
+          <w:sz w:val="24"/>
+          <w:szCs w:val="24"/>
+        </w:rPr>
+        <w:tab/>
+        <w:t>4</w:t>
+      </w:r>
+    </w:p>
+    <w:p>
+      <w:pPr>
+        <w:rPr>
+          <w:b/>
+          <w:sz w:val="24"/>
+          <w:szCs w:val="24"/>
+        </w:rPr>
+      </w:pPr>
+      <w:r>
+        <w:rPr>
+          <w:b/>
+          <w:sz w:val="24"/>
+          <w:szCs w:val="24"/>
+        </w:rPr>
+        <w:t>Nota:</w:t>
+      </w:r>
+    </w:p>
+    <w:p>
+      <w:pPr>
+        <w:rPr>
+          <w:sz w:val="24"/>
+          <w:szCs w:val="24"/>
+        </w:rPr>
+      </w:pPr>
+      <w:r>
+        <w:rPr>
+          <w:sz w:val="24"/>
+          <w:szCs w:val="24"/>
+        </w:rPr>
+        <w:t>Como, no exemplo, a matriz inserida era de ordem 2x2, depois da inserção do elemento 2, começamos a inserir elementos da segunda linha da matriz.</w:t>
+      </w:r>
+    </w:p>
+    <w:p>
+      <w:pPr>
+        <w:rPr>
+          <w:b/>
+          <w:sz w:val="24"/>
+          <w:szCs w:val="24"/>
+        </w:rPr>
+      </w:pPr>
+      <w:r>
+        <w:rPr>
+          <w:b/>
+          <w:sz w:val="24"/>
+          <w:szCs w:val="24"/>
+        </w:rPr>
+        <w:t>3</w:t>
+      </w:r>
+      <w:r>
+        <w:rPr>
+          <w:b/>
+          <w:sz w:val="24"/>
+          <w:szCs w:val="24"/>
+        </w:rPr>
+        <w:t>-</w:t>
+      </w:r>
+      <w:r>
+        <w:rPr>
+          <w:b/>
+          <w:sz w:val="24"/>
+          <w:szCs w:val="24"/>
+        </w:rPr>
+        <w:t xml:space="preserve"> CASOS DE ERRO</w:t>
+      </w:r>
+    </w:p>
+    <w:p>
+      <w:pPr>
+        <w:rPr>
+          <w:b/>
+          <w:sz w:val="24"/>
+          <w:szCs w:val="24"/>
+        </w:rPr>
+      </w:pPr>
+      <w:r>
+        <w:rPr>
+          <w:sz w:val="24"/>
+          <w:szCs w:val="24"/>
+        </w:rPr>
+        <w:tab/>
+      </w:r>
+      <w:r>
+        <w:rPr>
+          <w:b/>
+          <w:sz w:val="24"/>
+          <w:szCs w:val="24"/>
+        </w:rPr>
+        <w:t>3.1 Caso para linhas e/ou colunas fora do limite permitido</w:t>
+      </w:r>
+    </w:p>
+    <w:p>
+      <w:pPr>
+        <w:rPr>
+          <w:sz w:val="24"/>
+          <w:szCs w:val="24"/>
+        </w:rPr>
+      </w:pPr>
+      <w:r>
+        <w:rPr>
+          <w:sz w:val="24"/>
+          <w:szCs w:val="24"/>
+        </w:rPr>
+        <w:tab/>
         <w:t xml:space="preserve"> </w:t>
       </w:r>
       <w:r>
@@ -416,450 +828,416 @@
           <w:sz w:val="24"/>
           <w:szCs w:val="24"/>
         </w:rPr>
-        <w:t xml:space="preserve">Após a inserção do número de linhas e de colunas, o usuário deverá inserir </w:t>
-      </w:r>
-      <w:r>
-        <w:rPr>
-          <w:sz w:val="24"/>
-          <w:szCs w:val="24"/>
-        </w:rPr>
-        <w:tab/>
-      </w:r>
-      <w:r>
-        <w:rPr>
-          <w:sz w:val="24"/>
-          <w:szCs w:val="24"/>
-        </w:rPr>
-        <w:t xml:space="preserve">os elementos da matriz da seguinte maneira: </w:t>
-      </w:r>
-    </w:p>
-    <w:p>
-      <w:pPr>
-        <w:rPr>
-          <w:sz w:val="24"/>
-          <w:szCs w:val="24"/>
-        </w:rPr>
-      </w:pPr>
-      <w:r>
-        <w:rPr>
-          <w:sz w:val="24"/>
-          <w:szCs w:val="24"/>
-        </w:rPr>
-        <w:t>Inserir o primeiro elemento</w:t>
-      </w:r>
-      <w:r>
-        <w:rPr>
-          <w:sz w:val="24"/>
-          <w:szCs w:val="24"/>
-        </w:rPr>
-        <w:t xml:space="preserve"> da primeira linha e primeira coluna, em seguida, o elemento da primeira linha e segunda coluna e assim por diante até que a matriz esteja completa.</w:t>
-      </w:r>
-    </w:p>
-    <w:p>
-      <w:pPr>
-        <w:rPr>
+        <w:t>Caso o número de linhas e</w:t>
+      </w:r>
+      <w:r>
+        <w:rPr>
+          <w:sz w:val="24"/>
+          <w:szCs w:val="24"/>
+        </w:rPr>
+        <w:t>/ou</w:t>
+      </w:r>
+      <w:r>
+        <w:rPr>
+          <w:sz w:val="24"/>
+          <w:szCs w:val="24"/>
+        </w:rPr>
+        <w:t xml:space="preserve"> de colunas inseridos não esteja</w:t>
+      </w:r>
+      <w:r>
+        <w:rPr>
+          <w:sz w:val="24"/>
+          <w:szCs w:val="24"/>
+        </w:rPr>
+        <w:t>m</w:t>
+      </w:r>
+      <w:r>
+        <w:rPr>
+          <w:sz w:val="24"/>
+          <w:szCs w:val="24"/>
+        </w:rPr>
+        <w:t xml:space="preserve"> dentro do </w:t>
+      </w:r>
+      <w:r>
+        <w:rPr>
+          <w:sz w:val="24"/>
+          <w:szCs w:val="24"/>
+        </w:rPr>
+        <w:tab/>
+      </w:r>
+      <w:r>
+        <w:rPr>
+          <w:sz w:val="24"/>
+          <w:szCs w:val="24"/>
+        </w:rPr>
+        <w:t xml:space="preserve">padrão (menores ou iguais a </w:t>
+      </w:r>
+      <w:r>
+        <w:rPr>
+          <w:sz w:val="24"/>
+          <w:szCs w:val="24"/>
+        </w:rPr>
+        <w:t xml:space="preserve">20), o programa, ao invés de esperar que o usuário </w:t>
+      </w:r>
+      <w:r>
+        <w:rPr>
+          <w:sz w:val="24"/>
+          <w:szCs w:val="24"/>
+        </w:rPr>
+        <w:tab/>
+      </w:r>
+      <w:r>
+        <w:rPr>
+          <w:sz w:val="24"/>
+          <w:szCs w:val="24"/>
+        </w:rPr>
+        <w:t>digite os elementos da matriz, irá exibir</w:t>
+      </w:r>
+      <w:r>
+        <w:rPr>
+          <w:sz w:val="24"/>
+          <w:szCs w:val="24"/>
+        </w:rPr>
+        <w:t>, no lugar da saída,</w:t>
+      </w:r>
+      <w:r>
+        <w:rPr>
+          <w:sz w:val="24"/>
+          <w:szCs w:val="24"/>
+        </w:rPr>
+        <w:t xml:space="preserve"> uma mensagem de </w:t>
+      </w:r>
+      <w:r>
+        <w:rPr>
+          <w:sz w:val="24"/>
+          <w:szCs w:val="24"/>
+        </w:rPr>
+        <w:tab/>
+      </w:r>
+      <w:r>
+        <w:rPr>
+          <w:sz w:val="24"/>
+          <w:szCs w:val="24"/>
+        </w:rPr>
+        <w:t>erro</w:t>
+      </w:r>
+      <w:r>
+        <w:rPr>
+          <w:sz w:val="24"/>
+          <w:szCs w:val="24"/>
+        </w:rPr>
+        <w:t xml:space="preserve"> da seguinte maneira:</w:t>
+      </w:r>
+    </w:p>
+    <w:p>
+      <w:pPr>
+        <w:rPr>
+          <w:rFonts w:ascii="Calibri" w:eastAsia="Calibri" w:hAnsi="Calibri" w:cs="Calibri"/>
+          <w:sz w:val="24"/>
+        </w:rPr>
+      </w:pPr>
+      <w:r>
+        <w:rPr>
+          <w:sz w:val="24"/>
+          <w:szCs w:val="24"/>
+        </w:rPr>
+        <w:tab/>
+        <w:t>"</w:t>
+      </w:r>
+      <w:r>
+        <w:rPr>
+          <w:rFonts w:ascii="Calibri" w:eastAsia="Calibri" w:hAnsi="Calibri" w:cs="Calibri"/>
+          <w:sz w:val="24"/>
+        </w:rPr>
+        <w:t>O tamanho X(tamanho não válido inserido)</w:t>
+      </w:r>
+      <w:r>
+        <w:rPr>
+          <w:rFonts w:ascii="Calibri" w:eastAsia="Calibri" w:hAnsi="Calibri" w:cs="Calibri"/>
+          <w:sz w:val="24"/>
+        </w:rPr>
+        <w:t xml:space="preserve"> para a linha</w:t>
+      </w:r>
+      <w:r>
+        <w:rPr>
+          <w:rFonts w:ascii="Calibri" w:eastAsia="Calibri" w:hAnsi="Calibri" w:cs="Calibri"/>
+          <w:sz w:val="24"/>
+        </w:rPr>
+        <w:t xml:space="preserve"> esta fora do limite </w:t>
+      </w:r>
+      <w:r>
+        <w:rPr>
+          <w:rFonts w:ascii="Calibri" w:eastAsia="Calibri" w:hAnsi="Calibri" w:cs="Calibri"/>
+          <w:sz w:val="24"/>
+        </w:rPr>
+        <w:tab/>
+      </w:r>
+      <w:r>
+        <w:rPr>
+          <w:rFonts w:ascii="Calibri" w:eastAsia="Calibri" w:hAnsi="Calibri" w:cs="Calibri"/>
+          <w:sz w:val="24"/>
+        </w:rPr>
+        <w:t>permitido</w:t>
+      </w:r>
+      <w:r>
+        <w:rPr>
+          <w:rFonts w:ascii="Calibri" w:eastAsia="Calibri" w:hAnsi="Calibri" w:cs="Calibri"/>
+          <w:sz w:val="24"/>
+        </w:rPr>
+        <w:t>.</w:t>
+      </w:r>
+      <w:r>
+        <w:rPr>
+          <w:rFonts w:ascii="Calibri" w:eastAsia="Calibri" w:hAnsi="Calibri" w:cs="Calibri"/>
+          <w:sz w:val="24"/>
+        </w:rPr>
+        <w:t xml:space="preserve">" </w:t>
+      </w:r>
+    </w:p>
+    <w:p>
+      <w:pPr>
+        <w:rPr>
+          <w:rFonts w:ascii="Calibri" w:eastAsia="Calibri" w:hAnsi="Calibri" w:cs="Calibri"/>
+          <w:sz w:val="24"/>
+        </w:rPr>
+      </w:pPr>
+      <w:r>
+        <w:rPr>
+          <w:rFonts w:ascii="Calibri" w:eastAsia="Calibri" w:hAnsi="Calibri" w:cs="Calibri"/>
+          <w:sz w:val="24"/>
+        </w:rPr>
+        <w:tab/>
+        <w:t>OU</w:t>
+      </w:r>
+    </w:p>
+    <w:p>
+      <w:pPr>
+        <w:rPr>
+          <w:rFonts w:ascii="Calibri" w:eastAsia="Calibri" w:hAnsi="Calibri" w:cs="Calibri"/>
+          <w:sz w:val="24"/>
+        </w:rPr>
+      </w:pPr>
+      <w:r>
+        <w:rPr>
+          <w:sz w:val="24"/>
+          <w:szCs w:val="24"/>
+        </w:rPr>
+        <w:tab/>
+        <w:t>"</w:t>
+      </w:r>
+      <w:r>
+        <w:rPr>
+          <w:rFonts w:ascii="Calibri" w:eastAsia="Calibri" w:hAnsi="Calibri" w:cs="Calibri"/>
+          <w:sz w:val="24"/>
+        </w:rPr>
+        <w:t xml:space="preserve"> </w:t>
+      </w:r>
+      <w:r>
+        <w:rPr>
+          <w:rFonts w:ascii="Calibri" w:eastAsia="Calibri" w:hAnsi="Calibri" w:cs="Calibri"/>
+          <w:sz w:val="24"/>
+        </w:rPr>
+        <w:t xml:space="preserve">O </w:t>
+      </w:r>
+      <w:r>
+        <w:rPr>
+          <w:rFonts w:ascii="Calibri" w:eastAsia="Calibri" w:hAnsi="Calibri" w:cs="Calibri"/>
+          <w:sz w:val="24"/>
+        </w:rPr>
+        <w:t>tamanho X(tamanho não válido inserido)</w:t>
+      </w:r>
+      <w:r>
+        <w:rPr>
+          <w:rFonts w:ascii="Calibri" w:eastAsia="Calibri" w:hAnsi="Calibri" w:cs="Calibri"/>
+          <w:sz w:val="24"/>
+        </w:rPr>
+        <w:t xml:space="preserve"> para a coluna esta fora do limite </w:t>
+      </w:r>
+      <w:r>
+        <w:rPr>
+          <w:rFonts w:ascii="Calibri" w:eastAsia="Calibri" w:hAnsi="Calibri" w:cs="Calibri"/>
+          <w:sz w:val="24"/>
+        </w:rPr>
+        <w:tab/>
+      </w:r>
+      <w:r>
+        <w:rPr>
+          <w:rFonts w:ascii="Calibri" w:eastAsia="Calibri" w:hAnsi="Calibri" w:cs="Calibri"/>
+          <w:sz w:val="24"/>
+        </w:rPr>
+        <w:t>permitido</w:t>
+      </w:r>
+      <w:r>
+        <w:rPr>
+          <w:rFonts w:ascii="Calibri" w:eastAsia="Calibri" w:hAnsi="Calibri" w:cs="Calibri"/>
+          <w:sz w:val="24"/>
+        </w:rPr>
+        <w:t>."</w:t>
+      </w:r>
+      <w:r>
+        <w:rPr>
+          <w:rFonts w:ascii="Calibri" w:eastAsia="Calibri" w:hAnsi="Calibri" w:cs="Calibri"/>
+          <w:sz w:val="24"/>
+        </w:rPr>
+        <w:t xml:space="preserve">(Caso apenas o valor inserido para quantidade de colunas ultrapasse </w:t>
+      </w:r>
+      <w:r>
+        <w:rPr>
+          <w:rFonts w:ascii="Calibri" w:eastAsia="Calibri" w:hAnsi="Calibri" w:cs="Calibri"/>
+          <w:sz w:val="24"/>
+        </w:rPr>
+        <w:tab/>
+        <w:t>20)</w:t>
+      </w:r>
+    </w:p>
+    <w:p>
+      <w:pPr>
+        <w:rPr>
+          <w:rFonts w:ascii="Calibri" w:eastAsia="Calibri" w:hAnsi="Calibri" w:cs="Calibri"/>
           <w:b/>
           <w:sz w:val="24"/>
-          <w:szCs w:val="24"/>
-        </w:rPr>
-      </w:pPr>
-      <w:r>
-        <w:rPr>
+        </w:rPr>
+      </w:pPr>
+      <w:r>
+        <w:rPr>
+          <w:rFonts w:ascii="Calibri" w:eastAsia="Calibri" w:hAnsi="Calibri" w:cs="Calibri"/>
           <w:b/>
           <w:sz w:val="24"/>
-          <w:szCs w:val="24"/>
-        </w:rPr>
-        <w:t xml:space="preserve">Notas: </w:t>
-      </w:r>
-    </w:p>
-    <w:p>
-      <w:pPr>
-        <w:rPr>
-          <w:sz w:val="24"/>
-          <w:szCs w:val="24"/>
-        </w:rPr>
-      </w:pPr>
-      <w:r>
-        <w:rPr>
-          <w:sz w:val="24"/>
-          <w:szCs w:val="24"/>
-        </w:rPr>
-        <w:tab/>
-        <w:t>- O usuário digitará os elementos linha por linha e deve apertar "ENTER" após a inserção de cada um deles</w:t>
-      </w:r>
-    </w:p>
-    <w:p>
-      <w:pPr>
-        <w:rPr>
-          <w:sz w:val="24"/>
-          <w:szCs w:val="24"/>
-        </w:rPr>
-      </w:pPr>
-      <w:r>
-        <w:rPr>
-          <w:sz w:val="24"/>
-          <w:szCs w:val="24"/>
-        </w:rPr>
-        <w:tab/>
-        <w:t>- Quando uma determinada linha já estiver sido preenchida, os elementos que o usuário irá inserir em seguida serão automaticamente o da linha seguinte.</w:t>
-      </w:r>
-    </w:p>
-    <w:p>
-      <w:pPr>
-        <w:rPr>
+        </w:rPr>
+        <w:t>NOTA</w:t>
+      </w:r>
+      <w:r>
+        <w:rPr>
+          <w:rFonts w:ascii="Calibri" w:eastAsia="Calibri" w:hAnsi="Calibri" w:cs="Calibri"/>
           <w:b/>
           <w:sz w:val="24"/>
-          <w:szCs w:val="24"/>
-        </w:rPr>
-      </w:pPr>
-      <w:r>
+        </w:rPr>
+        <w:t>:</w:t>
+      </w:r>
+    </w:p>
+    <w:p>
+      <w:pPr>
+        <w:rPr>
+          <w:sz w:val="24"/>
+          <w:szCs w:val="24"/>
+        </w:rPr>
+      </w:pPr>
+      <w:r>
+        <w:rPr>
+          <w:sz w:val="24"/>
+          <w:szCs w:val="24"/>
+        </w:rPr>
+        <w:t>Caso o usuário insira as duas quantidades (de linhas e de colunas) fora do limite permitido, o programa exibirá a mensagem relativa apenas para as linhas:</w:t>
+      </w:r>
+    </w:p>
+    <w:p>
+      <w:pPr>
+        <w:rPr>
+          <w:sz w:val="24"/>
+          <w:szCs w:val="24"/>
+        </w:rPr>
+      </w:pPr>
+      <w:r>
+        <w:rPr>
+          <w:sz w:val="24"/>
+          <w:szCs w:val="24"/>
+        </w:rPr>
+        <w:t>"</w:t>
+      </w:r>
+      <w:r>
+        <w:rPr>
+          <w:rFonts w:ascii="Calibri" w:eastAsia="Calibri" w:hAnsi="Calibri" w:cs="Calibri"/>
+          <w:sz w:val="24"/>
+        </w:rPr>
+        <w:t xml:space="preserve"> </w:t>
+      </w:r>
+      <w:r>
+        <w:rPr>
+          <w:rFonts w:ascii="Calibri" w:eastAsia="Calibri" w:hAnsi="Calibri" w:cs="Calibri"/>
+          <w:sz w:val="24"/>
+        </w:rPr>
+        <w:t xml:space="preserve">O tamanho X(tamanho não válido inserido) para a linha esta fora do limite </w:t>
+      </w:r>
+      <w:r>
+        <w:rPr>
+          <w:rFonts w:ascii="Calibri" w:eastAsia="Calibri" w:hAnsi="Calibri" w:cs="Calibri"/>
+          <w:sz w:val="24"/>
+        </w:rPr>
+        <w:t>permitido</w:t>
+      </w:r>
+      <w:r>
+        <w:rPr>
+          <w:rFonts w:ascii="Calibri" w:eastAsia="Calibri" w:hAnsi="Calibri" w:cs="Calibri"/>
+          <w:sz w:val="24"/>
+        </w:rPr>
+        <w:t>."</w:t>
+      </w:r>
+    </w:p>
+    <w:p>
+      <w:pPr>
         <w:rPr>
           <w:b/>
           <w:sz w:val="24"/>
           <w:szCs w:val="24"/>
         </w:rPr>
-        <w:t>2- EXEMPLO DE EXECUÇÃO DO PROGRAMA</w:t>
-      </w:r>
-    </w:p>
-    <w:p>
-      <w:pPr>
-        <w:rPr>
-          <w:sz w:val="24"/>
-          <w:szCs w:val="24"/>
-        </w:rPr>
-      </w:pPr>
-      <w:r>
-        <w:rPr>
-          <w:sz w:val="24"/>
-          <w:szCs w:val="24"/>
-        </w:rPr>
-        <w:t xml:space="preserve"> Avaliando o exemplo de protótipo que temos neste documento, a matriz inserida seria a seguinte:</w:t>
-      </w:r>
-    </w:p>
-    <w:p>
-      <w:pPr>
-        <w:rPr>
-          <w:sz w:val="24"/>
-          <w:szCs w:val="24"/>
-        </w:rPr>
-      </w:pPr>
-      <w:r>
-        <w:rPr>
-          <w:sz w:val="24"/>
-          <w:szCs w:val="24"/>
-        </w:rPr>
-        <w:tab/>
-        <w:t>1</w:t>
-      </w:r>
-      <w:r>
-        <w:rPr>
-          <w:sz w:val="24"/>
-          <w:szCs w:val="24"/>
-        </w:rPr>
-        <w:tab/>
-        <w:t>2</w:t>
-      </w:r>
-      <w:r>
-        <w:rPr>
-          <w:sz w:val="24"/>
-          <w:szCs w:val="24"/>
-        </w:rPr>
-        <w:tab/>
-      </w:r>
-      <w:r>
-        <w:rPr>
-          <w:sz w:val="24"/>
-          <w:szCs w:val="24"/>
-        </w:rPr>
-        <w:tab/>
-      </w:r>
-      <w:r>
-        <w:rPr>
-          <w:sz w:val="24"/>
-          <w:szCs w:val="24"/>
-        </w:rPr>
-        <w:tab/>
-      </w:r>
-    </w:p>
-    <w:p>
-      <w:pPr>
-        <w:rPr>
-          <w:sz w:val="24"/>
-          <w:szCs w:val="24"/>
-        </w:rPr>
-      </w:pPr>
-      <w:r>
-        <w:rPr>
-          <w:sz w:val="24"/>
-          <w:szCs w:val="24"/>
-        </w:rPr>
-        <w:tab/>
-        <w:t>3</w:t>
-      </w:r>
-      <w:r>
-        <w:rPr>
-          <w:sz w:val="24"/>
-          <w:szCs w:val="24"/>
-        </w:rPr>
-        <w:tab/>
-        <w:t>4</w:t>
-      </w:r>
-    </w:p>
-    <w:p>
-      <w:pPr>
-        <w:rPr>
-          <w:sz w:val="24"/>
-          <w:szCs w:val="24"/>
-        </w:rPr>
-      </w:pPr>
-      <w:r>
-        <w:rPr>
-          <w:sz w:val="24"/>
-          <w:szCs w:val="24"/>
-        </w:rPr>
-        <w:t>Onde o elemento 1, inserido na segunda linha do programa, corresponde ao elemento que está na primeira linha e primeira coluna da matriz. O elemento 2, inserido na terceira linha do programa, corresponde ao elemento que está na primeira linha e se</w:t>
-      </w:r>
-      <w:r>
-        <w:rPr>
-          <w:sz w:val="24"/>
-          <w:szCs w:val="24"/>
-        </w:rPr>
-        <w:t>gunda coluna da matriz e assim por diante.</w:t>
-      </w:r>
-    </w:p>
-    <w:p>
-      <w:pPr>
-        <w:rPr>
-          <w:sz w:val="24"/>
-          <w:szCs w:val="24"/>
-        </w:rPr>
-      </w:pPr>
-      <w:r>
-        <w:rPr>
-          <w:sz w:val="24"/>
-          <w:szCs w:val="24"/>
-        </w:rPr>
-        <w:t>A matriz transposta àquela que o usuário inseriu é exibida na última linha do programa e, no caso do exemplo acima, ela tem a seguinte disposição:</w:t>
-      </w:r>
-    </w:p>
-    <w:p>
-      <w:pPr>
-        <w:rPr>
-          <w:sz w:val="24"/>
-          <w:szCs w:val="24"/>
-        </w:rPr>
-      </w:pPr>
-      <w:r>
-        <w:rPr>
-          <w:sz w:val="24"/>
-          <w:szCs w:val="24"/>
-        </w:rPr>
-        <w:tab/>
-      </w:r>
-    </w:p>
-    <w:p>
-      <w:pPr>
-        <w:rPr>
-          <w:sz w:val="24"/>
-          <w:szCs w:val="24"/>
-        </w:rPr>
-      </w:pPr>
-      <w:r>
-        <w:rPr>
-          <w:sz w:val="24"/>
-          <w:szCs w:val="24"/>
-        </w:rPr>
-        <w:lastRenderedPageBreak/>
-        <w:tab/>
-        <w:t>1</w:t>
-      </w:r>
-      <w:r>
-        <w:rPr>
-          <w:sz w:val="24"/>
-          <w:szCs w:val="24"/>
-        </w:rPr>
-        <w:tab/>
-        <w:t>3</w:t>
-      </w:r>
-    </w:p>
-    <w:p>
-      <w:pPr>
-        <w:rPr>
-          <w:sz w:val="24"/>
-          <w:szCs w:val="24"/>
-        </w:rPr>
-      </w:pPr>
-      <w:r>
-        <w:rPr>
-          <w:sz w:val="24"/>
-          <w:szCs w:val="24"/>
-        </w:rPr>
-        <w:tab/>
-        <w:t>2</w:t>
-      </w:r>
-      <w:r>
-        <w:rPr>
-          <w:sz w:val="24"/>
-          <w:szCs w:val="24"/>
-        </w:rPr>
-        <w:tab/>
-        <w:t>4</w:t>
-      </w:r>
-    </w:p>
-    <w:p>
-      <w:pPr>
+      </w:pPr>
+      <w:r>
+        <w:rPr>
+          <w:sz w:val="24"/>
+          <w:szCs w:val="24"/>
+        </w:rPr>
+        <w:tab/>
+      </w:r>
+      <w:r>
         <w:rPr>
           <w:b/>
           <w:sz w:val="24"/>
           <w:szCs w:val="24"/>
         </w:rPr>
-      </w:pPr>
+        <w:t>3.2 Caso para inserção dos elementos da matriz em formato incorreto</w:t>
+      </w:r>
+    </w:p>
+    <w:p>
+      <w:pPr>
+        <w:rPr>
+          <w:sz w:val="24"/>
+          <w:szCs w:val="24"/>
+        </w:rPr>
+      </w:pPr>
+      <w:r>
+        <w:rPr>
+          <w:sz w:val="24"/>
+          <w:szCs w:val="24"/>
+        </w:rPr>
+        <w:tab/>
+      </w:r>
+      <w:r>
+        <w:rPr>
+          <w:sz w:val="24"/>
+          <w:szCs w:val="24"/>
+        </w:rPr>
+        <w:t xml:space="preserve">Os elementos </w:t>
+      </w:r>
+      <w:r>
+        <w:rPr>
+          <w:sz w:val="24"/>
+          <w:szCs w:val="24"/>
+        </w:rPr>
+        <w:t xml:space="preserve">inseridos que irão compor a matriz devem ser apenas números </w:t>
+      </w:r>
+      <w:r>
+        <w:rPr>
+          <w:sz w:val="24"/>
+          <w:szCs w:val="24"/>
+        </w:rPr>
+        <w:tab/>
+      </w:r>
       <w:r>
         <w:rPr>
           <w:b/>
           <w:sz w:val="24"/>
           <w:szCs w:val="24"/>
         </w:rPr>
-        <w:t>Nota:</w:t>
-      </w:r>
-    </w:p>
-    <w:p>
-      <w:pPr>
-        <w:rPr>
-          <w:sz w:val="24"/>
-          <w:szCs w:val="24"/>
-        </w:rPr>
-      </w:pPr>
-      <w:r>
-        <w:rPr>
-          <w:sz w:val="24"/>
-          <w:szCs w:val="24"/>
-        </w:rPr>
-        <w:t>Como, no exemplo, a matriz inserida era de ordem 2x2, depois da inserção do elemento 2, começamos a inserir elementos da segunda linha da matriz.</w:t>
-      </w:r>
-    </w:p>
-    <w:p>
-      <w:pPr>
-        <w:rPr>
-          <w:b/>
-          <w:sz w:val="24"/>
-          <w:szCs w:val="24"/>
-        </w:rPr>
-      </w:pPr>
-      <w:r>
-        <w:rPr>
-          <w:b/>
-          <w:sz w:val="24"/>
-          <w:szCs w:val="24"/>
-        </w:rPr>
-        <w:t>3</w:t>
-      </w:r>
-      <w:r>
-        <w:rPr>
-          <w:b/>
-          <w:sz w:val="24"/>
-          <w:szCs w:val="24"/>
-        </w:rPr>
-        <w:t>-</w:t>
-      </w:r>
-      <w:r>
-        <w:rPr>
-          <w:b/>
-          <w:sz w:val="24"/>
-          <w:szCs w:val="24"/>
-        </w:rPr>
-        <w:t xml:space="preserve"> CASOS DE ERRO</w:t>
-      </w:r>
-    </w:p>
-    <w:p>
-      <w:pPr>
-        <w:rPr>
-          <w:sz w:val="24"/>
-          <w:szCs w:val="24"/>
-        </w:rPr>
-      </w:pPr>
-      <w:r>
-        <w:rPr>
-          <w:sz w:val="24"/>
-          <w:szCs w:val="24"/>
-        </w:rPr>
-        <w:t>Caso o número de linhas e de colunas inseridos não esteja</w:t>
-      </w:r>
-      <w:r>
-        <w:rPr>
-          <w:sz w:val="24"/>
-          <w:szCs w:val="24"/>
-        </w:rPr>
-        <w:t>m</w:t>
-      </w:r>
-      <w:r>
-        <w:rPr>
-          <w:sz w:val="24"/>
-          <w:szCs w:val="24"/>
-        </w:rPr>
-        <w:t xml:space="preserve"> dentro do padrão (menores que 20), o programa, ao invés de esperar que o usuário digite os elementos da matriz, irá exibir uma mensagem de erro, dizendo que o valor do número de linhas e de colunas inserido não é válido.</w:t>
-      </w:r>
-    </w:p>
-    <w:p>
-      <w:pPr>
-        <w:rPr>
-          <w:b/>
-          <w:sz w:val="24"/>
-          <w:szCs w:val="24"/>
-        </w:rPr>
-      </w:pPr>
-      <w:r>
-        <w:rPr>
-          <w:b/>
-          <w:sz w:val="24"/>
-          <w:szCs w:val="24"/>
-        </w:rPr>
-        <w:t>4</w:t>
-      </w:r>
-      <w:r>
-        <w:rPr>
-          <w:b/>
-          <w:sz w:val="24"/>
-          <w:szCs w:val="24"/>
-        </w:rPr>
-        <w:t>-</w:t>
-      </w:r>
-      <w:r>
-        <w:rPr>
-          <w:b/>
-          <w:sz w:val="24"/>
-          <w:szCs w:val="24"/>
-        </w:rPr>
-        <w:t xml:space="preserve"> FORMATO DE INSERÇÃO DOS ELEMENTOS DA MATRIZ</w:t>
-      </w:r>
-    </w:p>
-    <w:p>
-      <w:pPr>
-        <w:rPr>
-          <w:sz w:val="24"/>
-          <w:szCs w:val="24"/>
-        </w:rPr>
-      </w:pPr>
-      <w:r>
-        <w:rPr>
-          <w:sz w:val="24"/>
-          <w:szCs w:val="24"/>
-        </w:rPr>
-        <w:t xml:space="preserve">Os elementos </w:t>
-      </w:r>
-      <w:r>
-        <w:rPr>
-          <w:sz w:val="24"/>
-          <w:szCs w:val="24"/>
-        </w:rPr>
-        <w:t xml:space="preserve">inseridos que irão compor a matriz devem ser apenas números </w:t>
-      </w:r>
-      <w:r>
-        <w:rPr>
-          <w:b/>
-          <w:sz w:val="24"/>
-          <w:szCs w:val="24"/>
-        </w:rPr>
         <w:t>INTEIROS</w:t>
       </w:r>
       <w:r>
@@ -875,6 +1253,67 @@
           <w:szCs w:val="24"/>
         </w:rPr>
         <w:t>.</w:t>
+      </w:r>
+      <w:r>
+        <w:rPr>
+          <w:sz w:val="24"/>
+          <w:szCs w:val="24"/>
+        </w:rPr>
+        <w:t xml:space="preserve"> Caso essa condição não seja obedecida, o programa irá exibir a </w:t>
+      </w:r>
+      <w:r>
+        <w:rPr>
+          <w:sz w:val="24"/>
+          <w:szCs w:val="24"/>
+        </w:rPr>
+        <w:tab/>
+        <w:t>seguinte mensagem seguida do fim de sua execução:</w:t>
+      </w:r>
+    </w:p>
+    <w:p>
+      <w:pPr>
+        <w:rPr>
+          <w:sz w:val="24"/>
+          <w:szCs w:val="24"/>
+        </w:rPr>
+      </w:pPr>
+      <w:r>
+        <w:rPr>
+          <w:sz w:val="24"/>
+          <w:szCs w:val="24"/>
+        </w:rPr>
+        <w:tab/>
+        <w:t>"</w:t>
+      </w:r>
+      <w:r>
+        <w:rPr>
+          <w:rFonts w:ascii="Calibri" w:eastAsia="Calibri" w:hAnsi="Calibri" w:cs="Calibri"/>
+          <w:sz w:val="24"/>
+        </w:rPr>
+        <w:t xml:space="preserve"> </w:t>
+      </w:r>
+      <w:proofErr w:type="spellStart"/>
+      <w:r>
+        <w:rPr>
+          <w:rFonts w:ascii="Calibri" w:eastAsia="Calibri" w:hAnsi="Calibri" w:cs="Calibri"/>
+          <w:sz w:val="24"/>
+        </w:rPr>
+        <w:t>Insercao</w:t>
+      </w:r>
+      <w:proofErr w:type="spellEnd"/>
+      <w:r>
+        <w:rPr>
+          <w:rFonts w:ascii="Calibri" w:eastAsia="Calibri" w:hAnsi="Calibri" w:cs="Calibri"/>
+          <w:sz w:val="24"/>
+        </w:rPr>
+        <w:t xml:space="preserve"> de elementos da matriz de forma incorreta</w:t>
+      </w:r>
+      <w:r>
+        <w:rPr>
+          <w:rFonts w:ascii="Calibri" w:eastAsia="Calibri" w:hAnsi="Calibri" w:cs="Calibri"/>
+          <w:sz w:val="24"/>
+        </w:rPr>
+        <w:t>"</w:t>
       </w:r>
     </w:p>
     <w:p>
@@ -2129,7 +2568,7 @@
 </file>
 
 <file path=customXml/itemProps1.xml><?xml version="1.0" encoding="utf-8"?>
-<ds:datastoreItem xmlns:ds="http://schemas.openxmlformats.org/officeDocument/2006/customXml" ds:itemID="{370EB8C7-CBA8-4512-9E4E-8AA05B685842}">
+<ds:datastoreItem xmlns:ds="http://schemas.openxmlformats.org/officeDocument/2006/customXml" ds:itemID="{B81C6274-61FA-4E49-8F40-5AAC6B9FA5EA}">
   <ds:schemaRefs>
     <ds:schemaRef ds:uri="http://schemas.openxmlformats.org/officeDocument/2006/bibliography"/>
   </ds:schemaRefs>

</xml_diff>